<commit_message>
reorganización de carpetas presentación al congreso humanos XXI
</commit_message>
<xml_diff>
--- a/2_propuestas_congreso_internacional_dllo_pensamiento_algoritmico/1_algorun_pensamiento_algoritmico/Reflexion_algorun.docx
+++ b/2_propuestas_congreso_internacional_dllo_pensamiento_algoritmico/1_algorun_pensamiento_algoritmico/Reflexion_algorun.docx
@@ -76,27 +76,7 @@
           <w:szCs w:val="20"/>
           <w:lang w:val="es-CO"/>
         </w:rPr>
-        <w:t>Universidad de Antio</w:t>
-      </w:r>
-      <w:r>
-        <w:rPr>
-          <w:rFonts w:eastAsia="Open Sans" w:cs="Open Sans" w:ascii="Open Sans" w:hAnsi="Open Sans"/>
-          <w:i/>
-          <w:sz w:val="18"/>
-          <w:szCs w:val="20"/>
-          <w:lang w:val="es-CO"/>
-        </w:rPr>
-        <w:t>q</w:t>
-      </w:r>
-      <w:r>
-        <w:rPr>
-          <w:rFonts w:eastAsia="Open Sans" w:cs="Open Sans" w:ascii="Open Sans" w:hAnsi="Open Sans"/>
-          <w:i/>
-          <w:sz w:val="18"/>
-          <w:szCs w:val="20"/>
-          <w:lang w:val="es-CO"/>
-        </w:rPr>
-        <w:t>uia</w:t>
+        <w:t>Universidad de Antioquia</w:t>
       </w:r>
     </w:p>
     <w:p>
@@ -572,26 +552,40 @@
         </w:rPr>
       </w:pPr>
       <w:r>
-        <w:rPr/>
-      </w:r>
-    </w:p>
-    <w:p>
-      <w:pPr>
-        <w:pStyle w:val="Heading1"/>
-        <w:spacing w:before="0" w:after="0"/>
-        <w:ind w:hanging="567" w:left="567" w:right="-1"/>
-        <w:jc w:val="both"/>
-        <w:rPr>
-          <w:rFonts w:cs="Open Sans"/>
-          <w:b w:val="false"/>
-          <w:bCs w:val="false"/>
-          <w:sz w:val="20"/>
-          <w:szCs w:val="20"/>
-          <w:lang w:val="es-CO"/>
-        </w:rPr>
-      </w:pPr>
-      <w:r>
-        <w:rPr/>
+        <w:rPr>
+          <w:rFonts w:cs="Open Sans"/>
+          <w:b w:val="false"/>
+          <w:bCs w:val="false"/>
+          <w:sz w:val="20"/>
+          <w:szCs w:val="20"/>
+          <w:lang w:val="es-CO"/>
+        </w:rPr>
+      </w:r>
+    </w:p>
+    <w:p>
+      <w:pPr>
+        <w:pStyle w:val="Heading1"/>
+        <w:spacing w:before="0" w:after="0"/>
+        <w:ind w:hanging="567" w:left="567" w:right="-1"/>
+        <w:jc w:val="both"/>
+        <w:rPr>
+          <w:rFonts w:cs="Open Sans"/>
+          <w:b w:val="false"/>
+          <w:bCs w:val="false"/>
+          <w:sz w:val="20"/>
+          <w:szCs w:val="20"/>
+          <w:lang w:val="es-CO"/>
+        </w:rPr>
+      </w:pPr>
+      <w:r>
+        <w:rPr>
+          <w:rFonts w:cs="Open Sans"/>
+          <w:b w:val="false"/>
+          <w:bCs w:val="false"/>
+          <w:sz w:val="20"/>
+          <w:szCs w:val="20"/>
+          <w:lang w:val="es-CO"/>
+        </w:rPr>
       </w:r>
     </w:p>
     <w:p>
@@ -668,27 +662,7 @@
           <w:szCs w:val="20"/>
           <w:lang w:val="es-CO"/>
         </w:rPr>
-        <w:t>Universidad de Antio</w:t>
-      </w:r>
-      <w:r>
-        <w:rPr>
-          <w:rFonts w:eastAsia="Open Sans" w:cs="Open Sans" w:ascii="Open Sans" w:hAnsi="Open Sans"/>
-          <w:i/>
-          <w:sz w:val="18"/>
-          <w:szCs w:val="20"/>
-          <w:lang w:val="es-CO"/>
-        </w:rPr>
-        <w:t>q</w:t>
-      </w:r>
-      <w:r>
-        <w:rPr>
-          <w:rFonts w:eastAsia="Open Sans" w:cs="Open Sans" w:ascii="Open Sans" w:hAnsi="Open Sans"/>
-          <w:i/>
-          <w:sz w:val="18"/>
-          <w:szCs w:val="20"/>
-          <w:lang w:val="es-CO"/>
-        </w:rPr>
-        <w:t>uia</w:t>
+        <w:t>Universidad de Antioquia</w:t>
       </w:r>
     </w:p>
     <w:p>
@@ -1132,7 +1106,14 @@
         </w:rPr>
       </w:pPr>
       <w:r>
-        <w:rPr/>
+        <w:rPr>
+          <w:rFonts w:cs="Open Sans"/>
+          <w:b w:val="false"/>
+          <w:bCs w:val="false"/>
+          <w:sz w:val="20"/>
+          <w:szCs w:val="20"/>
+          <w:lang w:val="es-CO"/>
+        </w:rPr>
       </w:r>
     </w:p>
     <w:p>
@@ -1179,7 +1160,14 @@
         </w:rPr>
       </w:pPr>
       <w:r>
-        <w:rPr/>
+        <w:rPr>
+          <w:rFonts w:cs="Open Sans"/>
+          <w:b w:val="false"/>
+          <w:bCs w:val="false"/>
+          <w:sz w:val="20"/>
+          <w:szCs w:val="20"/>
+          <w:lang w:val="es-CO"/>
+        </w:rPr>
       </w:r>
     </w:p>
     <w:p>
@@ -1226,7 +1214,14 @@
         </w:rPr>
       </w:pPr>
       <w:r>
-        <w:rPr/>
+        <w:rPr>
+          <w:rFonts w:cs="Open Sans"/>
+          <w:b w:val="false"/>
+          <w:bCs w:val="false"/>
+          <w:sz w:val="20"/>
+          <w:szCs w:val="20"/>
+          <w:lang w:val="es-CO"/>
+        </w:rPr>
       </w:r>
     </w:p>
     <w:p>
@@ -1273,7 +1268,14 @@
         </w:rPr>
       </w:pPr>
       <w:r>
-        <w:rPr/>
+        <w:rPr>
+          <w:rFonts w:cs="Open Sans"/>
+          <w:b w:val="false"/>
+          <w:bCs w:val="false"/>
+          <w:sz w:val="20"/>
+          <w:szCs w:val="20"/>
+          <w:lang w:val="es-CO"/>
+        </w:rPr>
       </w:r>
     </w:p>
     <w:p>
@@ -1320,7 +1322,14 @@
         </w:rPr>
       </w:pPr>
       <w:r>
-        <w:rPr/>
+        <w:rPr>
+          <w:rFonts w:cs="Open Sans"/>
+          <w:b w:val="false"/>
+          <w:bCs w:val="false"/>
+          <w:sz w:val="20"/>
+          <w:szCs w:val="20"/>
+          <w:lang w:val="es-CO"/>
+        </w:rPr>
       </w:r>
     </w:p>
     <w:p>
@@ -1367,7 +1376,14 @@
         </w:rPr>
       </w:pPr>
       <w:r>
-        <w:rPr/>
+        <w:rPr>
+          <w:rFonts w:cs="Open Sans"/>
+          <w:b w:val="false"/>
+          <w:bCs w:val="false"/>
+          <w:sz w:val="20"/>
+          <w:szCs w:val="20"/>
+          <w:lang w:val="es-CO"/>
+        </w:rPr>
       </w:r>
     </w:p>
     <w:p>
@@ -2210,22 +2226,10 @@
         </w:rPr>
       </w:pPr>
       <w:r>
-        <w:rPr/>
-      </w:r>
-    </w:p>
-    <w:p>
-      <w:pPr>
-        <w:pStyle w:val="Heading1"/>
-        <w:spacing w:before="0" w:after="0"/>
-        <w:ind w:hanging="567" w:left="567" w:right="-1"/>
-        <w:jc w:val="both"/>
         <w:rPr>
           <w:b/>
           <w:bCs/>
         </w:rPr>
-      </w:pPr>
-      <w:r>
-        <w:rPr/>
       </w:r>
     </w:p>
     <w:p>
@@ -2240,22 +2244,10 @@
         </w:rPr>
       </w:pPr>
       <w:r>
-        <w:rPr/>
-      </w:r>
-    </w:p>
-    <w:p>
-      <w:pPr>
-        <w:pStyle w:val="Heading1"/>
-        <w:spacing w:before="0" w:after="0"/>
-        <w:ind w:hanging="567" w:left="567" w:right="-1"/>
-        <w:jc w:val="both"/>
         <w:rPr>
           <w:b/>
           <w:bCs/>
         </w:rPr>
-      </w:pPr>
-      <w:r>
-        <w:rPr/>
       </w:r>
     </w:p>
     <w:p>
@@ -2270,22 +2262,10 @@
         </w:rPr>
       </w:pPr>
       <w:r>
-        <w:rPr/>
-      </w:r>
-    </w:p>
-    <w:p>
-      <w:pPr>
-        <w:pStyle w:val="Heading1"/>
-        <w:spacing w:before="0" w:after="0"/>
-        <w:ind w:hanging="567" w:left="567" w:right="-1"/>
-        <w:jc w:val="both"/>
         <w:rPr>
           <w:b/>
           <w:bCs/>
         </w:rPr>
-      </w:pPr>
-      <w:r>
-        <w:rPr/>
       </w:r>
     </w:p>
     <w:p>
@@ -2300,22 +2280,10 @@
         </w:rPr>
       </w:pPr>
       <w:r>
-        <w:rPr/>
-      </w:r>
-    </w:p>
-    <w:p>
-      <w:pPr>
-        <w:pStyle w:val="Heading1"/>
-        <w:spacing w:before="0" w:after="0"/>
-        <w:ind w:hanging="567" w:left="567" w:right="-1"/>
-        <w:jc w:val="both"/>
         <w:rPr>
           <w:b/>
           <w:bCs/>
         </w:rPr>
-      </w:pPr>
-      <w:r>
-        <w:rPr/>
       </w:r>
     </w:p>
     <w:p>
@@ -2331,15 +2299,9 @@
       </w:pPr>
       <w:r>
         <w:rPr>
-          <w:rFonts w:eastAsia="Open Sans" w:cs="Open Sans"/>
           <w:b/>
           <w:bCs/>
-          <w:spacing w:val="-1"/>
-          <w:sz w:val="20"/>
-          <w:szCs w:val="20"/>
-          <w:lang w:val="es-CO"/>
-        </w:rPr>
-        <w:t xml:space="preserve">Desarrollemos la estructura  </w:t>
+        </w:rPr>
       </w:r>
     </w:p>
     <w:p>
@@ -2354,7 +2316,88 @@
         </w:rPr>
       </w:pPr>
       <w:r>
-        <w:rPr/>
+        <w:rPr>
+          <w:b/>
+          <w:bCs/>
+        </w:rPr>
+      </w:r>
+    </w:p>
+    <w:p>
+      <w:pPr>
+        <w:pStyle w:val="Heading1"/>
+        <w:spacing w:before="0" w:after="0"/>
+        <w:ind w:hanging="567" w:left="567" w:right="-1"/>
+        <w:jc w:val="both"/>
+        <w:rPr>
+          <w:b/>
+          <w:bCs/>
+        </w:rPr>
+      </w:pPr>
+      <w:r>
+        <w:rPr>
+          <w:b/>
+          <w:bCs/>
+        </w:rPr>
+      </w:r>
+    </w:p>
+    <w:p>
+      <w:pPr>
+        <w:pStyle w:val="Heading1"/>
+        <w:spacing w:before="0" w:after="0"/>
+        <w:ind w:hanging="567" w:left="567" w:right="-1"/>
+        <w:jc w:val="both"/>
+        <w:rPr>
+          <w:b/>
+          <w:bCs/>
+        </w:rPr>
+      </w:pPr>
+      <w:r>
+        <w:rPr>
+          <w:b/>
+          <w:bCs/>
+        </w:rPr>
+      </w:r>
+    </w:p>
+    <w:p>
+      <w:pPr>
+        <w:pStyle w:val="Heading1"/>
+        <w:spacing w:before="0" w:after="0"/>
+        <w:ind w:hanging="567" w:left="567" w:right="-1"/>
+        <w:jc w:val="both"/>
+        <w:rPr>
+          <w:b/>
+          <w:bCs/>
+        </w:rPr>
+      </w:pPr>
+      <w:r>
+        <w:rPr>
+          <w:rFonts w:eastAsia="Open Sans" w:cs="Open Sans"/>
+          <w:b/>
+          <w:bCs/>
+          <w:spacing w:val="-1"/>
+          <w:sz w:val="20"/>
+          <w:szCs w:val="20"/>
+          <w:lang w:val="es-CO"/>
+        </w:rPr>
+        <w:t xml:space="preserve">Desarrollemos la estructura  </w:t>
+      </w:r>
+    </w:p>
+    <w:p>
+      <w:pPr>
+        <w:pStyle w:val="Heading1"/>
+        <w:spacing w:before="0" w:after="0"/>
+        <w:ind w:hanging="567" w:left="567" w:right="-1"/>
+        <w:jc w:val="both"/>
+        <w:rPr>
+          <w:b/>
+          <w:bCs/>
+        </w:rPr>
+      </w:pPr>
+      <w:r>
+        <w:rPr>
+          <w:b/>
+          <w:bCs/>
+        </w:rPr>
       </w:r>
     </w:p>
     <w:p>
@@ -2431,27 +2474,7 @@
           <w:szCs w:val="20"/>
           <w:lang w:val="es-CO"/>
         </w:rPr>
-        <w:t>Universidad de Antio</w:t>
-      </w:r>
-      <w:r>
-        <w:rPr>
-          <w:rFonts w:eastAsia="Open Sans" w:cs="Open Sans" w:ascii="Open Sans" w:hAnsi="Open Sans"/>
-          <w:i/>
-          <w:sz w:val="18"/>
-          <w:szCs w:val="20"/>
-          <w:lang w:val="es-CO"/>
-        </w:rPr>
-        <w:t>q</w:t>
-      </w:r>
-      <w:r>
-        <w:rPr>
-          <w:rFonts w:eastAsia="Open Sans" w:cs="Open Sans" w:ascii="Open Sans" w:hAnsi="Open Sans"/>
-          <w:i/>
-          <w:sz w:val="18"/>
-          <w:szCs w:val="20"/>
-          <w:lang w:val="es-CO"/>
-        </w:rPr>
-        <w:t>uia</w:t>
+        <w:t>Universidad de Antioquia</w:t>
       </w:r>
     </w:p>
     <w:p>
@@ -2562,8 +2585,11 @@
     <w:p>
       <w:pPr>
         <w:pStyle w:val="Heading1"/>
-        <w:spacing w:before="0" w:after="0"/>
-        <w:ind w:hanging="567" w:left="567" w:right="-1"/>
+        <w:widowControl w:val="false"/>
+        <w:suppressAutoHyphens w:val="true"/>
+        <w:bidi w:val="0"/>
+        <w:spacing w:before="0" w:after="0"/>
+        <w:ind w:hanging="0" w:left="0" w:right="0"/>
         <w:jc w:val="both"/>
         <w:rPr>
           <w:rFonts w:cs="Open Sans"/>
@@ -3795,7 +3821,14 @@
         </w:rPr>
       </w:pPr>
       <w:r>
-        <w:rPr/>
+        <w:rPr>
+          <w:rFonts w:cs="Open Sans"/>
+          <w:b w:val="false"/>
+          <w:bCs w:val="false"/>
+          <w:sz w:val="20"/>
+          <w:szCs w:val="20"/>
+          <w:lang w:val="es-CO"/>
+        </w:rPr>
       </w:r>
     </w:p>
     <w:p>
@@ -3824,8 +3857,50 @@
           <w:bdr w:val="single" w:sz="2" w:space="1" w:color="E3E3E3"/>
           <w:lang w:val="es-CO"/>
         </w:rPr>
-        <w:t>N</w:t>
-      </w:r>
+        <w:t>Niveles del juego app AlgoRun y descripción cómo cada uno de estos niveles aporta a la adquisición de conceptos de programación de computadores. Dime si esta aplicación funciona tambien desde computador en alguna página online</w:t>
+      </w:r>
+    </w:p>
+    <w:p>
+      <w:pPr>
+        <w:pStyle w:val="Normal"/>
+        <w:spacing w:before="0" w:after="0"/>
+        <w:ind w:hanging="567" w:left="567" w:right="-1"/>
+        <w:jc w:val="both"/>
+        <w:rPr>
+          <w:rFonts w:cs="Open Sans"/>
+          <w:b w:val="false"/>
+          <w:bCs w:val="false"/>
+          <w:sz w:val="20"/>
+          <w:szCs w:val="20"/>
+          <w:lang w:val="es-CO"/>
+        </w:rPr>
+      </w:pPr>
+      <w:r>
+        <w:rPr>
+          <w:rFonts w:cs="Open Sans"/>
+          <w:b w:val="false"/>
+          <w:bCs w:val="false"/>
+          <w:sz w:val="20"/>
+          <w:szCs w:val="20"/>
+          <w:lang w:val="es-CO"/>
+        </w:rPr>
+      </w:r>
+    </w:p>
+    <w:p>
+      <w:pPr>
+        <w:pStyle w:val="Normal"/>
+        <w:spacing w:before="0" w:after="0"/>
+        <w:ind w:hanging="567" w:left="567" w:right="-1"/>
+        <w:jc w:val="both"/>
+        <w:rPr>
+          <w:rFonts w:cs="Open Sans"/>
+          <w:b w:val="false"/>
+          <w:bCs w:val="false"/>
+          <w:sz w:val="20"/>
+          <w:szCs w:val="20"/>
+          <w:lang w:val="es-CO"/>
+        </w:rPr>
+      </w:pPr>
       <w:r>
         <w:rPr>
           <w:rFonts w:eastAsia="Open Sans" w:cs="Open Sans"/>
@@ -3837,59 +3912,7 @@
           <w:bdr w:val="single" w:sz="2" w:space="1" w:color="E3E3E3"/>
           <w:lang w:val="es-CO"/>
         </w:rPr>
-        <w:t>iveles del juego app AlgoRun y desc</w:t>
-      </w:r>
-      <w:r>
-        <w:rPr>
-          <w:rFonts w:eastAsia="Open Sans" w:cs="Open Sans"/>
-          <w:b w:val="false"/>
-          <w:bCs w:val="false"/>
-          <w:spacing w:val="-1"/>
-          <w:sz w:val="20"/>
-          <w:szCs w:val="20"/>
-          <w:bdr w:val="single" w:sz="2" w:space="1" w:color="E3E3E3"/>
-          <w:lang w:val="es-CO"/>
-        </w:rPr>
-        <w:t>ripción</w:t>
-      </w:r>
-      <w:r>
-        <w:rPr>
-          <w:rFonts w:eastAsia="Open Sans" w:cs="Open Sans"/>
-          <w:b w:val="false"/>
-          <w:bCs w:val="false"/>
-          <w:spacing w:val="-1"/>
-          <w:sz w:val="20"/>
-          <w:szCs w:val="20"/>
-          <w:bdr w:val="single" w:sz="2" w:space="1" w:color="E3E3E3"/>
-          <w:lang w:val="es-CO"/>
-        </w:rPr>
-        <w:t xml:space="preserve"> cómo cada uno de estos niveles aporta a </w:t>
-      </w:r>
-      <w:r>
-        <w:rPr>
-          <w:rFonts w:eastAsia="Open Sans" w:cs="Open Sans"/>
-          <w:b w:val="false"/>
-          <w:bCs w:val="false"/>
-          <w:spacing w:val="-1"/>
-          <w:sz w:val="20"/>
-          <w:szCs w:val="20"/>
-          <w:bdr w:val="single" w:sz="2" w:space="1" w:color="E3E3E3"/>
-          <w:lang w:val="es-CO"/>
-        </w:rPr>
-        <w:t>la adquisición de conceptos de programación de computadores</w:t>
-      </w:r>
-      <w:r>
-        <w:rPr>
-          <w:rFonts w:eastAsia="Open Sans" w:cs="Open Sans"/>
-          <w:b w:val="false"/>
-          <w:bCs w:val="false"/>
-          <w:spacing w:val="-1"/>
-          <w:sz w:val="20"/>
-          <w:szCs w:val="20"/>
-          <w:bdr w:val="single" w:sz="2" w:space="1" w:color="E3E3E3"/>
-          <w:lang w:val="es-CO"/>
-        </w:rPr>
-        <w:t>. Dime si esta aplicación funciona tambien desde computador en alguna página online</w:t>
+        <w:t>AlgoRun es un juego de codificación que ayuda a mejorar las habilidades de programación mientras te diviertes. Cada nivel del juego presenta desafíos únicos que te permiten explorar diferentes conceptos de programación. A continuación, describiré los niveles del juego y cómo cada uno de ellos contribuye al aprendizaje de conceptos de programación:</w:t>
       </w:r>
     </w:p>
     <w:p>
@@ -3909,57 +3932,12 @@
       </w:pPr>
       <w:r>
         <w:rPr>
-          <w:bdr w:val="single" w:sz="2" w:space="1" w:color="E3E3E3"/>
-        </w:rPr>
-      </w:r>
-    </w:p>
-    <w:p>
-      <w:pPr>
-        <w:pStyle w:val="Normal"/>
-        <w:spacing w:before="0" w:after="0"/>
-        <w:ind w:hanging="567" w:left="567" w:right="-1"/>
-        <w:jc w:val="both"/>
-        <w:rPr>
-          <w:rFonts w:cs="Open Sans"/>
-          <w:b w:val="false"/>
-          <w:bCs w:val="false"/>
-          <w:sz w:val="20"/>
-          <w:szCs w:val="20"/>
-          <w:lang w:val="es-CO"/>
-        </w:rPr>
-      </w:pPr>
-      <w:r>
-        <w:rPr>
-          <w:rFonts w:eastAsia="Open Sans" w:cs="Open Sans"/>
-          <w:b w:val="false"/>
-          <w:bCs w:val="false"/>
-          <w:spacing w:val="-1"/>
-          <w:sz w:val="20"/>
-          <w:szCs w:val="20"/>
-          <w:bdr w:val="single" w:sz="2" w:space="1" w:color="E3E3E3"/>
-          <w:lang w:val="es-CO"/>
-        </w:rPr>
-        <w:t>AlgoRun es un juego de codificación que ayuda a mejorar las habilidades de programación mientras te diviertes. Cada nivel del juego presenta desafíos únicos que te permiten explorar diferentes conceptos de programación. A continuación, describiré los niveles del juego y cómo cada uno de ellos contribuye al aprendizaje de conceptos de programación:</w:t>
-      </w:r>
-    </w:p>
-    <w:p>
-      <w:pPr>
-        <w:pStyle w:val="Normal"/>
-        <w:spacing w:before="0" w:after="0"/>
-        <w:ind w:hanging="567" w:left="567" w:right="-1"/>
-        <w:jc w:val="both"/>
-        <w:rPr>
-          <w:rFonts w:cs="Open Sans"/>
-          <w:b w:val="false"/>
-          <w:bCs w:val="false"/>
-          <w:sz w:val="20"/>
-          <w:szCs w:val="20"/>
-          <w:lang w:val="es-CO"/>
-        </w:rPr>
-      </w:pPr>
-      <w:r>
-        <w:rPr>
-          <w:bdr w:val="single" w:sz="2" w:space="1" w:color="E3E3E3"/>
+          <w:rFonts w:cs="Open Sans"/>
+          <w:b w:val="false"/>
+          <w:bCs w:val="false"/>
+          <w:sz w:val="20"/>
+          <w:szCs w:val="20"/>
+          <w:lang w:val="es-CO"/>
         </w:rPr>
       </w:r>
     </w:p>
@@ -4077,7 +4055,12 @@
       </w:pPr>
       <w:r>
         <w:rPr>
-          <w:bdr w:val="single" w:sz="2" w:space="1" w:color="E3E3E3"/>
+          <w:rFonts w:cs="Open Sans"/>
+          <w:b w:val="false"/>
+          <w:bCs w:val="false"/>
+          <w:sz w:val="20"/>
+          <w:szCs w:val="20"/>
+          <w:lang w:val="es-CO"/>
         </w:rPr>
       </w:r>
     </w:p>
@@ -4195,7 +4178,12 @@
       </w:pPr>
       <w:r>
         <w:rPr>
-          <w:bdr w:val="single" w:sz="2" w:space="1" w:color="E3E3E3"/>
+          <w:rFonts w:cs="Open Sans"/>
+          <w:b w:val="false"/>
+          <w:bCs w:val="false"/>
+          <w:sz w:val="20"/>
+          <w:szCs w:val="20"/>
+          <w:lang w:val="es-CO"/>
         </w:rPr>
       </w:r>
     </w:p>
@@ -4313,7 +4301,12 @@
       </w:pPr>
       <w:r>
         <w:rPr>
-          <w:bdr w:val="single" w:sz="2" w:space="1" w:color="E3E3E3"/>
+          <w:rFonts w:cs="Open Sans"/>
+          <w:b w:val="false"/>
+          <w:bCs w:val="false"/>
+          <w:sz w:val="20"/>
+          <w:szCs w:val="20"/>
+          <w:lang w:val="es-CO"/>
         </w:rPr>
       </w:r>
     </w:p>
@@ -4431,8 +4424,42 @@
       </w:pPr>
       <w:r>
         <w:rPr>
+          <w:rFonts w:cs="Open Sans"/>
+          <w:b w:val="false"/>
+          <w:bCs w:val="false"/>
+          <w:sz w:val="20"/>
+          <w:szCs w:val="20"/>
+          <w:lang w:val="es-CO"/>
+        </w:rPr>
+      </w:r>
+    </w:p>
+    <w:p>
+      <w:pPr>
+        <w:pStyle w:val="Normal"/>
+        <w:spacing w:before="0" w:after="0"/>
+        <w:ind w:hanging="567" w:left="567" w:right="-1"/>
+        <w:jc w:val="both"/>
+        <w:rPr>
+          <w:rFonts w:cs="Open Sans"/>
+          <w:b w:val="false"/>
+          <w:bCs w:val="false"/>
+          <w:sz w:val="20"/>
+          <w:szCs w:val="20"/>
+          <w:lang w:val="es-CO"/>
+        </w:rPr>
+      </w:pPr>
+      <w:r>
+        <w:rPr>
+          <w:rFonts w:eastAsia="Open Sans" w:cs="Open Sans"/>
+          <w:b w:val="false"/>
+          <w:bCs w:val="false"/>
+          <w:spacing w:val="-1"/>
+          <w:sz w:val="20"/>
+          <w:szCs w:val="20"/>
           <w:bdr w:val="single" w:sz="2" w:space="1" w:color="E3E3E3"/>
-        </w:rPr>
+          <w:lang w:val="es-CO"/>
+        </w:rPr>
+        <w:t>5. **Nivel 5: Algoritmos y Optimización**</w:t>
       </w:r>
     </w:p>
     <w:p>
@@ -4461,7 +4488,20 @@
           <w:bdr w:val="single" w:sz="2" w:space="1" w:color="E3E3E3"/>
           <w:lang w:val="es-CO"/>
         </w:rPr>
-        <w:t>5. **Nivel 5: Algoritmos y Optimización**</w:t>
+        <w:t xml:space="preserve">   </w:t>
+      </w:r>
+      <w:r>
+        <w:rPr>
+          <w:rFonts w:eastAsia="Open Sans" w:cs="Open Sans"/>
+          <w:b w:val="false"/>
+          <w:bCs w:val="false"/>
+          <w:spacing w:val="-1"/>
+          <w:sz w:val="20"/>
+          <w:szCs w:val="20"/>
+          <w:bdr w:val="single" w:sz="2" w:space="1" w:color="E3E3E3"/>
+          <w:lang w:val="es-CO"/>
+        </w:rPr>
+        <w:t>- En este nivel avanzado, te enfrentarás a desafíos que requieren una comprensión más profunda de los algoritmos y la optimización del código. Aprenderás a diseñar algoritmos eficientes para resolver problemas específicos y a optimizar tu código para mejorar su rendimiento.</w:t>
       </w:r>
     </w:p>
     <w:p>
@@ -4481,6 +4521,32 @@
       </w:pPr>
       <w:r>
         <w:rPr>
+          <w:rFonts w:cs="Open Sans"/>
+          <w:b w:val="false"/>
+          <w:bCs w:val="false"/>
+          <w:sz w:val="20"/>
+          <w:szCs w:val="20"/>
+          <w:lang w:val="es-CO"/>
+        </w:rPr>
+      </w:r>
+    </w:p>
+    <w:p>
+      <w:pPr>
+        <w:pStyle w:val="Normal"/>
+        <w:spacing w:before="0" w:after="0"/>
+        <w:ind w:hanging="567" w:left="567" w:right="-1"/>
+        <w:jc w:val="both"/>
+        <w:rPr>
+          <w:rFonts w:cs="Open Sans"/>
+          <w:b w:val="false"/>
+          <w:bCs w:val="false"/>
+          <w:sz w:val="20"/>
+          <w:szCs w:val="20"/>
+          <w:lang w:val="es-CO"/>
+        </w:rPr>
+      </w:pPr>
+      <w:r>
+        <w:rPr>
           <w:rFonts w:eastAsia="Open Sans" w:cs="Open Sans"/>
           <w:b w:val="false"/>
           <w:bCs w:val="false"/>
@@ -4490,20 +4556,7 @@
           <w:bdr w:val="single" w:sz="2" w:space="1" w:color="E3E3E3"/>
           <w:lang w:val="es-CO"/>
         </w:rPr>
-        <w:t xml:space="preserve">   </w:t>
-      </w:r>
-      <w:r>
-        <w:rPr>
-          <w:rFonts w:eastAsia="Open Sans" w:cs="Open Sans"/>
-          <w:b w:val="false"/>
-          <w:bCs w:val="false"/>
-          <w:spacing w:val="-1"/>
-          <w:sz w:val="20"/>
-          <w:szCs w:val="20"/>
-          <w:bdr w:val="single" w:sz="2" w:space="1" w:color="E3E3E3"/>
-          <w:lang w:val="es-CO"/>
-        </w:rPr>
-        <w:t>- En este nivel avanzado, te enfrentarás a desafíos que requieren una comprensión más profunda de los algoritmos y la optimización del código. Aprenderás a diseñar algoritmos eficientes para resolver problemas específicos y a optimizar tu código para mejorar su rendimiento.</w:t>
+        <w:t>Al jugar a AlgoRun, no solo te diviertes resolviendo desafíos, sino que también adquieres experiencia práctica en programación y desarrollas habilidades clave como la resolución de problemas, la lógica y la creatividad.</w:t>
       </w:r>
     </w:p>
     <w:p>
@@ -4523,57 +4576,12 @@
       </w:pPr>
       <w:r>
         <w:rPr>
-          <w:bdr w:val="single" w:sz="2" w:space="1" w:color="E3E3E3"/>
-        </w:rPr>
-      </w:r>
-    </w:p>
-    <w:p>
-      <w:pPr>
-        <w:pStyle w:val="Normal"/>
-        <w:spacing w:before="0" w:after="0"/>
-        <w:ind w:hanging="567" w:left="567" w:right="-1"/>
-        <w:jc w:val="both"/>
-        <w:rPr>
-          <w:rFonts w:cs="Open Sans"/>
-          <w:b w:val="false"/>
-          <w:bCs w:val="false"/>
-          <w:sz w:val="20"/>
-          <w:szCs w:val="20"/>
-          <w:lang w:val="es-CO"/>
-        </w:rPr>
-      </w:pPr>
-      <w:r>
-        <w:rPr>
-          <w:rFonts w:eastAsia="Open Sans" w:cs="Open Sans"/>
-          <w:b w:val="false"/>
-          <w:bCs w:val="false"/>
-          <w:spacing w:val="-1"/>
-          <w:sz w:val="20"/>
-          <w:szCs w:val="20"/>
-          <w:bdr w:val="single" w:sz="2" w:space="1" w:color="E3E3E3"/>
-          <w:lang w:val="es-CO"/>
-        </w:rPr>
-        <w:t>Al jugar a AlgoRun, no solo te diviertes resolviendo desafíos, sino que también adquieres experiencia práctica en programación y desarrollas habilidades clave como la resolución de problemas, la lógica y la creatividad.</w:t>
-      </w:r>
-    </w:p>
-    <w:p>
-      <w:pPr>
-        <w:pStyle w:val="Normal"/>
-        <w:spacing w:before="0" w:after="0"/>
-        <w:ind w:hanging="567" w:left="567" w:right="-1"/>
-        <w:jc w:val="both"/>
-        <w:rPr>
-          <w:rFonts w:cs="Open Sans"/>
-          <w:b w:val="false"/>
-          <w:bCs w:val="false"/>
-          <w:sz w:val="20"/>
-          <w:szCs w:val="20"/>
-          <w:lang w:val="es-CO"/>
-        </w:rPr>
-      </w:pPr>
-      <w:r>
-        <w:rPr>
-          <w:bdr w:val="single" w:sz="2" w:space="1" w:color="E3E3E3"/>
+          <w:rFonts w:cs="Open Sans"/>
+          <w:b w:val="false"/>
+          <w:bCs w:val="false"/>
+          <w:sz w:val="20"/>
+          <w:szCs w:val="20"/>
+          <w:lang w:val="es-CO"/>
         </w:rPr>
       </w:r>
     </w:p>
@@ -4636,7 +4644,14 @@
         </w:rPr>
       </w:pPr>
       <w:r>
-        <w:rPr/>
+        <w:rPr>
+          <w:rFonts w:cs="Open Sans"/>
+          <w:b w:val="false"/>
+          <w:bCs w:val="false"/>
+          <w:sz w:val="20"/>
+          <w:szCs w:val="20"/>
+          <w:lang w:val="es-CO"/>
+        </w:rPr>
       </w:r>
     </w:p>
     <w:sectPr>

</xml_diff>